<commit_message>
Lab 3 modified/ Lab 4, 5, 6, 7 completed
</commit_message>
<xml_diff>
--- a/SDA LAB no 03.docx
+++ b/SDA LAB no 03.docx
@@ -4,15 +4,1465 @@
   <w:body>
     <w:p>
       <w:pPr>
-        <w:spacing w:after="0" w:line="240" w:lineRule="atLeast"/>
+        <w:pStyle w:val="NoSpacing"/>
+        <w:jc w:val="center"/>
+        <w:rPr>
+          <w:rFonts w:ascii="Britannic Bold" w:hAnsi="Britannic Bold"/>
+          <w:sz w:val="88"/>
+          <w:szCs w:val="88"/>
+        </w:rPr>
+      </w:pPr>
+      <w:r>
+        <w:rPr>
+          <w:rFonts w:ascii="Britannic Bold" w:hAnsi="Britannic Bold"/>
+          <w:sz w:val="88"/>
+          <w:szCs w:val="88"/>
+        </w:rPr>
+        <w:t xml:space="preserve">     </w:t>
+      </w:r>
+      <w:proofErr w:type="spellStart"/>
+      <w:r>
+        <w:rPr>
+          <w:rFonts w:ascii="Britannic Bold" w:hAnsi="Britannic Bold"/>
+          <w:sz w:val="88"/>
+          <w:szCs w:val="88"/>
+        </w:rPr>
+        <w:t>Bahria</w:t>
+      </w:r>
+      <w:proofErr w:type="spellEnd"/>
+      <w:r>
+        <w:rPr>
+          <w:rFonts w:ascii="Britannic Bold" w:hAnsi="Britannic Bold"/>
+          <w:sz w:val="88"/>
+          <w:szCs w:val="88"/>
+        </w:rPr>
+        <w:t xml:space="preserve"> University,</w:t>
+      </w:r>
+    </w:p>
+    <w:p>
+      <w:pPr>
+        <w:pStyle w:val="NoSpacing"/>
+        <w:jc w:val="center"/>
+        <w:rPr>
+          <w:rFonts w:ascii="Britannic Bold" w:hAnsi="Britannic Bold"/>
+          <w:sz w:val="56"/>
+          <w:szCs w:val="56"/>
+        </w:rPr>
+      </w:pPr>
+      <w:r>
+        <w:rPr>
+          <w:rFonts w:ascii="Britannic Bold" w:hAnsi="Britannic Bold"/>
+          <w:sz w:val="56"/>
+          <w:szCs w:val="56"/>
+        </w:rPr>
+        <w:t>Karachi Campus</w:t>
+      </w:r>
+    </w:p>
+    <w:p>
+      <w:pPr>
+        <w:jc w:val="center"/>
+        <w:rPr>
+          <w:rFonts w:ascii="Times New Roman" w:hAnsi="Times New Roman" w:cs="Times New Roman"/>
+          <w:sz w:val="36"/>
+          <w:szCs w:val="36"/>
+        </w:rPr>
+      </w:pPr>
+      <w:r>
+        <w:rPr>
+          <w:rFonts w:ascii="Times New Roman" w:hAnsi="Times New Roman" w:cs="Times New Roman"/>
+          <w:noProof/>
+          <w:sz w:val="36"/>
+          <w:szCs w:val="36"/>
+        </w:rPr>
+        <w:drawing>
+          <wp:inline distT="0" distB="0" distL="0" distR="0" wp14:anchorId="794489E3" wp14:editId="556AC685">
+            <wp:extent cx="1927860" cy="2238375"/>
+            <wp:effectExtent l="0" t="0" r="0" b="9525"/>
+            <wp:docPr id="5" name="Picture 5"/>
+            <wp:cNvGraphicFramePr>
+              <a:graphicFrameLocks xmlns:a="http://schemas.openxmlformats.org/drawingml/2006/main" noChangeAspect="1"/>
+            </wp:cNvGraphicFramePr>
+            <a:graphic xmlns:a="http://schemas.openxmlformats.org/drawingml/2006/main">
+              <a:graphicData uri="http://schemas.openxmlformats.org/drawingml/2006/picture">
+                <pic:pic xmlns:pic="http://schemas.openxmlformats.org/drawingml/2006/picture">
+                  <pic:nvPicPr>
+                    <pic:cNvPr id="2" name="Picture 2"/>
+                    <pic:cNvPicPr>
+                      <a:picLocks noChangeAspect="1"/>
+                    </pic:cNvPicPr>
+                  </pic:nvPicPr>
+                  <pic:blipFill>
+                    <a:blip r:embed="rId7" cstate="print">
+                      <a:extLst>
+                        <a:ext uri="{28A0092B-C50C-407E-A947-70E740481C1C}">
+                          <a14:useLocalDpi xmlns:a14="http://schemas.microsoft.com/office/drawing/2010/main" val="0"/>
+                        </a:ext>
+                      </a:extLst>
+                    </a:blip>
+                    <a:stretch>
+                      <a:fillRect/>
+                    </a:stretch>
+                  </pic:blipFill>
+                  <pic:spPr>
+                    <a:xfrm>
+                      <a:off x="0" y="0"/>
+                      <a:ext cx="1941403" cy="2254099"/>
+                    </a:xfrm>
+                    <a:prstGeom prst="rect">
+                      <a:avLst/>
+                    </a:prstGeom>
+                  </pic:spPr>
+                </pic:pic>
+              </a:graphicData>
+            </a:graphic>
+          </wp:inline>
+        </w:drawing>
+      </w:r>
+    </w:p>
+    <w:p>
+      <w:pPr>
+        <w:pStyle w:val="NoSpacing"/>
+        <w:jc w:val="center"/>
+        <w:rPr>
+          <w:rFonts w:ascii="Britannic Bold" w:hAnsi="Britannic Bold"/>
+          <w:sz w:val="40"/>
+          <w:szCs w:val="40"/>
+        </w:rPr>
+      </w:pPr>
+    </w:p>
+    <w:p>
+      <w:pPr>
+        <w:pStyle w:val="NoSpacing"/>
+        <w:jc w:val="center"/>
+        <w:rPr>
+          <w:rFonts w:ascii="Britannic Bold" w:hAnsi="Britannic Bold"/>
+          <w:sz w:val="40"/>
+          <w:szCs w:val="40"/>
+        </w:rPr>
+      </w:pPr>
+      <w:r>
+        <w:rPr>
+          <w:rFonts w:ascii="Britannic Bold" w:hAnsi="Britannic Bold"/>
+          <w:sz w:val="40"/>
+          <w:szCs w:val="40"/>
+        </w:rPr>
+        <w:t>Course: SEN-221 – Software Design &amp; Architecture</w:t>
+      </w:r>
+    </w:p>
+    <w:p>
+      <w:pPr>
+        <w:pStyle w:val="NoSpacing"/>
+        <w:jc w:val="center"/>
+        <w:rPr>
+          <w:rFonts w:ascii="Britannic Bold" w:hAnsi="Britannic Bold"/>
+          <w:sz w:val="40"/>
+          <w:szCs w:val="40"/>
+        </w:rPr>
+      </w:pPr>
+      <w:r>
+        <w:rPr>
+          <w:rFonts w:ascii="Britannic Bold" w:hAnsi="Britannic Bold"/>
+          <w:sz w:val="40"/>
+          <w:szCs w:val="40"/>
+        </w:rPr>
+        <w:t>Term: Spring 2020, Class: BSE- 4B</w:t>
+      </w:r>
+    </w:p>
+    <w:p>
+      <w:pPr>
+        <w:pStyle w:val="NoSpacing"/>
+        <w:jc w:val="center"/>
+        <w:rPr>
+          <w:rFonts w:ascii="Britannic Bold" w:hAnsi="Britannic Bold"/>
+          <w:sz w:val="36"/>
+          <w:szCs w:val="36"/>
+        </w:rPr>
+      </w:pPr>
+    </w:p>
+    <w:p>
+      <w:pPr>
+        <w:pStyle w:val="NoSpacing"/>
         <w:jc w:val="both"/>
+        <w:rPr>
+          <w:rFonts w:ascii="Britannic Bold" w:hAnsi="Britannic Bold"/>
+          <w:sz w:val="36"/>
+          <w:szCs w:val="36"/>
+        </w:rPr>
+      </w:pPr>
+      <w:r>
+        <w:rPr>
+          <w:rFonts w:ascii="Britannic Bold" w:hAnsi="Britannic Bold"/>
+          <w:sz w:val="36"/>
+          <w:szCs w:val="36"/>
+        </w:rPr>
+        <w:t xml:space="preserve">                                  </w:t>
+      </w:r>
+      <w:r>
+        <w:rPr>
+          <w:rFonts w:ascii="Britannic Bold" w:hAnsi="Britannic Bold"/>
+          <w:sz w:val="36"/>
+          <w:szCs w:val="36"/>
+        </w:rPr>
+        <w:t>Submitted By:</w:t>
+      </w:r>
+    </w:p>
+    <w:p>
+      <w:pPr>
+        <w:pStyle w:val="NoSpacing"/>
+        <w:jc w:val="center"/>
+        <w:rPr>
+          <w:rFonts w:ascii="Britannic Bold" w:hAnsi="Britannic Bold"/>
+          <w:sz w:val="36"/>
+          <w:szCs w:val="36"/>
+        </w:rPr>
+      </w:pPr>
+    </w:p>
+    <w:p>
+      <w:pPr>
+        <w:pStyle w:val="NoSpacing"/>
+        <w:jc w:val="center"/>
+        <w:rPr>
+          <w:rFonts w:ascii="Times New Roman" w:hAnsi="Times New Roman" w:cs="Times New Roman"/>
+          <w:sz w:val="36"/>
+          <w:szCs w:val="36"/>
+        </w:rPr>
+      </w:pPr>
+      <w:r>
+        <w:rPr>
+          <w:rFonts w:ascii="Times New Roman" w:hAnsi="Times New Roman" w:cs="Times New Roman"/>
+          <w:sz w:val="36"/>
+          <w:szCs w:val="36"/>
+        </w:rPr>
+        <w:t>___SYED ALI ABBAS________</w:t>
+      </w:r>
+      <w:r>
+        <w:rPr>
+          <w:rFonts w:ascii="Times New Roman" w:hAnsi="Times New Roman" w:cs="Times New Roman"/>
+          <w:sz w:val="36"/>
+          <w:szCs w:val="36"/>
+        </w:rPr>
+        <w:t>_</w:t>
+      </w:r>
+      <w:r>
+        <w:rPr>
+          <w:rFonts w:ascii="Times New Roman" w:hAnsi="Times New Roman" w:cs="Times New Roman"/>
+          <w:sz w:val="36"/>
+          <w:szCs w:val="36"/>
+        </w:rPr>
+        <w:t>___02-131182-070_____</w:t>
+      </w:r>
+    </w:p>
+    <w:p>
+      <w:pPr>
+        <w:pStyle w:val="NoSpacing"/>
+        <w:rPr>
+          <w:rFonts w:ascii="Britannic Bold" w:hAnsi="Britannic Bold"/>
+          <w:sz w:val="36"/>
+          <w:szCs w:val="36"/>
+        </w:rPr>
+      </w:pPr>
+      <w:r>
+        <w:rPr>
+          <w:rFonts w:ascii="Britannic Bold" w:hAnsi="Britannic Bold"/>
+          <w:sz w:val="36"/>
+          <w:szCs w:val="36"/>
+        </w:rPr>
+        <w:t xml:space="preserve">                     </w:t>
+      </w:r>
+      <w:r>
+        <w:rPr>
+          <w:rFonts w:ascii="Britannic Bold" w:hAnsi="Britannic Bold"/>
+        </w:rPr>
+        <w:t>(Name)</w:t>
+      </w:r>
+      <w:r>
+        <w:rPr>
+          <w:rFonts w:ascii="Britannic Bold" w:hAnsi="Britannic Bold"/>
+          <w:sz w:val="36"/>
+          <w:szCs w:val="36"/>
+        </w:rPr>
+        <w:t xml:space="preserve">                                           </w:t>
+      </w:r>
+      <w:r>
+        <w:rPr>
+          <w:rFonts w:ascii="Britannic Bold" w:hAnsi="Britannic Bold"/>
+        </w:rPr>
+        <w:t>(Reg. No.)</w:t>
+      </w:r>
+      <w:r>
+        <w:rPr>
+          <w:rFonts w:ascii="Britannic Bold" w:hAnsi="Britannic Bold"/>
+          <w:sz w:val="36"/>
+          <w:szCs w:val="36"/>
+        </w:rPr>
+        <w:t xml:space="preserve">           </w:t>
+      </w:r>
+    </w:p>
+    <w:p>
+      <w:pPr>
+        <w:pStyle w:val="NoSpacing"/>
+        <w:rPr>
+          <w:rFonts w:ascii="Britannic Bold" w:hAnsi="Britannic Bold"/>
+          <w:sz w:val="36"/>
+          <w:szCs w:val="36"/>
+        </w:rPr>
+      </w:pPr>
+    </w:p>
+    <w:p>
+      <w:pPr>
+        <w:pStyle w:val="NoSpacing"/>
+        <w:jc w:val="center"/>
+        <w:rPr>
+          <w:rFonts w:ascii="Britannic Bold" w:hAnsi="Britannic Bold"/>
+          <w:sz w:val="36"/>
+          <w:szCs w:val="36"/>
+        </w:rPr>
+      </w:pPr>
+    </w:p>
+    <w:p>
+      <w:pPr>
+        <w:pStyle w:val="NoSpacing"/>
+        <w:jc w:val="center"/>
+        <w:rPr>
+          <w:rFonts w:ascii="Britannic Bold" w:hAnsi="Britannic Bold"/>
+          <w:sz w:val="36"/>
+          <w:szCs w:val="36"/>
+        </w:rPr>
+      </w:pPr>
+    </w:p>
+    <w:p>
+      <w:pPr>
+        <w:pStyle w:val="NoSpacing"/>
+        <w:jc w:val="both"/>
+        <w:rPr>
+          <w:rFonts w:ascii="Britannic Bold" w:hAnsi="Britannic Bold"/>
+          <w:sz w:val="36"/>
+          <w:szCs w:val="36"/>
+        </w:rPr>
+      </w:pPr>
+      <w:r>
+        <w:rPr>
+          <w:rFonts w:ascii="Britannic Bold" w:hAnsi="Britannic Bold"/>
+          <w:sz w:val="36"/>
+          <w:szCs w:val="36"/>
+        </w:rPr>
+        <w:t xml:space="preserve">                                    Submitted To:</w:t>
+      </w:r>
+    </w:p>
+    <w:p>
+      <w:pPr>
+        <w:pStyle w:val="NoSpacing"/>
+        <w:jc w:val="center"/>
+        <w:rPr>
+          <w:rFonts w:ascii="Britannic Bold" w:hAnsi="Britannic Bold"/>
+          <w:sz w:val="36"/>
+          <w:szCs w:val="36"/>
+          <w:u w:val="single"/>
+        </w:rPr>
+      </w:pPr>
+    </w:p>
+    <w:p>
+      <w:pPr>
+        <w:pStyle w:val="NoSpacing"/>
+        <w:jc w:val="center"/>
+        <w:rPr>
+          <w:rFonts w:ascii="Britannic Bold" w:hAnsi="Britannic Bold"/>
+          <w:sz w:val="24"/>
+          <w:szCs w:val="24"/>
+          <w:u w:val="single"/>
+        </w:rPr>
+      </w:pPr>
+      <w:r>
+        <w:rPr>
+          <w:rFonts w:ascii="Britannic Bold" w:hAnsi="Britannic Bold"/>
+          <w:sz w:val="36"/>
+          <w:szCs w:val="36"/>
+          <w:u w:val="single"/>
+        </w:rPr>
+        <w:t xml:space="preserve">Engr. Majid </w:t>
+      </w:r>
+      <w:proofErr w:type="spellStart"/>
+      <w:r>
+        <w:rPr>
+          <w:rFonts w:ascii="Britannic Bold" w:hAnsi="Britannic Bold"/>
+          <w:sz w:val="36"/>
+          <w:szCs w:val="36"/>
+          <w:u w:val="single"/>
+        </w:rPr>
+        <w:t>Kaleem</w:t>
+      </w:r>
+      <w:proofErr w:type="spellEnd"/>
+      <w:r>
+        <w:rPr>
+          <w:rFonts w:ascii="Britannic Bold" w:hAnsi="Britannic Bold"/>
+          <w:sz w:val="36"/>
+          <w:szCs w:val="36"/>
+          <w:u w:val="single"/>
+        </w:rPr>
+        <w:t xml:space="preserve">/Engr. </w:t>
+      </w:r>
+      <w:proofErr w:type="spellStart"/>
+      <w:r>
+        <w:rPr>
+          <w:rFonts w:ascii="Britannic Bold" w:hAnsi="Britannic Bold"/>
+          <w:sz w:val="36"/>
+          <w:szCs w:val="36"/>
+          <w:u w:val="single"/>
+        </w:rPr>
+        <w:t>Rehan</w:t>
+      </w:r>
+      <w:proofErr w:type="spellEnd"/>
+    </w:p>
+    <w:p>
+      <w:pPr>
+        <w:pStyle w:val="NoSpacing"/>
+        <w:rPr>
+          <w:rFonts w:ascii="Britannic Bold" w:hAnsi="Britannic Bold"/>
+          <w:sz w:val="24"/>
+          <w:szCs w:val="24"/>
+          <w:u w:val="single"/>
+        </w:rPr>
+      </w:pPr>
+    </w:p>
+    <w:p>
+      <w:pPr>
+        <w:pStyle w:val="NoSpacing"/>
+        <w:rPr>
+          <w:rFonts w:ascii="Britannic Bold" w:hAnsi="Britannic Bold"/>
+          <w:sz w:val="24"/>
+          <w:szCs w:val="24"/>
+          <w:u w:val="single"/>
+        </w:rPr>
+      </w:pPr>
+    </w:p>
+    <w:p>
+      <w:pPr>
+        <w:pStyle w:val="NoSpacing"/>
+        <w:rPr>
+          <w:rFonts w:ascii="Britannic Bold" w:hAnsi="Britannic Bold"/>
+          <w:sz w:val="24"/>
+          <w:szCs w:val="24"/>
+          <w:u w:val="single"/>
+        </w:rPr>
+      </w:pPr>
+    </w:p>
+    <w:p>
+      <w:pPr>
+        <w:pStyle w:val="NoSpacing"/>
+        <w:rPr>
+          <w:rFonts w:ascii="Britannic Bold" w:hAnsi="Britannic Bold"/>
+          <w:sz w:val="24"/>
+          <w:szCs w:val="24"/>
+          <w:u w:val="single"/>
+        </w:rPr>
+      </w:pPr>
+      <w:r>
+        <w:rPr>
+          <w:rFonts w:ascii="Britannic Bold" w:hAnsi="Britannic Bold"/>
+          <w:sz w:val="24"/>
+          <w:szCs w:val="24"/>
+          <w:u w:val="single"/>
+        </w:rPr>
+        <w:t>Signed</w:t>
+      </w:r>
+      <w:r>
+        <w:rPr>
+          <w:rFonts w:ascii="Britannic Bold" w:hAnsi="Britannic Bold"/>
+          <w:sz w:val="24"/>
+          <w:szCs w:val="24"/>
+          <w:u w:val="single"/>
+        </w:rPr>
+        <w:tab/>
+      </w:r>
+      <w:r>
+        <w:rPr>
+          <w:rFonts w:ascii="Britannic Bold" w:hAnsi="Britannic Bold"/>
+          <w:sz w:val="24"/>
+          <w:szCs w:val="24"/>
+          <w:u w:val="single"/>
+        </w:rPr>
+        <w:tab/>
+      </w:r>
+      <w:r>
+        <w:rPr>
+          <w:rFonts w:ascii="Britannic Bold" w:hAnsi="Britannic Bold"/>
+          <w:sz w:val="24"/>
+          <w:szCs w:val="24"/>
+          <w:u w:val="single"/>
+        </w:rPr>
+        <w:tab/>
+      </w:r>
+      <w:r>
+        <w:rPr>
+          <w:rFonts w:ascii="Britannic Bold" w:hAnsi="Britannic Bold"/>
+          <w:sz w:val="24"/>
+          <w:szCs w:val="24"/>
+          <w:u w:val="single"/>
+        </w:rPr>
+        <w:tab/>
+        <w:t>Remarks:</w:t>
+      </w:r>
+      <w:r>
+        <w:rPr>
+          <w:rFonts w:ascii="Britannic Bold" w:hAnsi="Britannic Bold"/>
+          <w:sz w:val="24"/>
+          <w:szCs w:val="24"/>
+          <w:u w:val="single"/>
+        </w:rPr>
+        <w:tab/>
+      </w:r>
+      <w:r>
+        <w:rPr>
+          <w:rFonts w:ascii="Britannic Bold" w:hAnsi="Britannic Bold"/>
+          <w:sz w:val="24"/>
+          <w:szCs w:val="24"/>
+          <w:u w:val="single"/>
+        </w:rPr>
+        <w:tab/>
+      </w:r>
+      <w:r>
+        <w:rPr>
+          <w:rFonts w:ascii="Britannic Bold" w:hAnsi="Britannic Bold"/>
+          <w:sz w:val="24"/>
+          <w:szCs w:val="24"/>
+          <w:u w:val="single"/>
+        </w:rPr>
+        <w:tab/>
+      </w:r>
+      <w:r>
+        <w:rPr>
+          <w:rFonts w:ascii="Britannic Bold" w:hAnsi="Britannic Bold"/>
+          <w:sz w:val="24"/>
+          <w:szCs w:val="24"/>
+          <w:u w:val="single"/>
+        </w:rPr>
+        <w:tab/>
+        <w:t xml:space="preserve"> Score:</w:t>
+      </w:r>
+      <w:r>
+        <w:rPr>
+          <w:rFonts w:ascii="Britannic Bold" w:hAnsi="Britannic Bold"/>
+          <w:sz w:val="24"/>
+          <w:szCs w:val="24"/>
+          <w:u w:val="single"/>
+        </w:rPr>
+        <w:tab/>
+      </w:r>
+      <w:r>
+        <w:rPr>
+          <w:rFonts w:ascii="Britannic Bold" w:hAnsi="Britannic Bold"/>
+          <w:sz w:val="24"/>
+          <w:szCs w:val="24"/>
+          <w:u w:val="single"/>
+        </w:rPr>
+        <w:tab/>
+      </w:r>
+    </w:p>
+    <w:p>
+      <w:pPr>
+        <w:pStyle w:val="NoSpacing"/>
+        <w:jc w:val="both"/>
+        <w:rPr>
+          <w:rFonts w:ascii="Britannic Bold" w:hAnsi="Britannic Bold"/>
+          <w:sz w:val="88"/>
+          <w:szCs w:val="88"/>
+        </w:rPr>
+      </w:pPr>
+      <w:r>
+        <w:rPr>
+          <w:rFonts w:ascii="Britannic Bold" w:hAnsi="Britannic Bold"/>
+          <w:sz w:val="88"/>
+          <w:szCs w:val="88"/>
+        </w:rPr>
+        <w:t xml:space="preserve">    </w:t>
+      </w:r>
+      <w:r>
+        <w:rPr>
+          <w:rFonts w:ascii="Britannic Bold" w:hAnsi="Britannic Bold"/>
+          <w:sz w:val="88"/>
+          <w:szCs w:val="88"/>
+        </w:rPr>
+        <w:t xml:space="preserve"> </w:t>
+      </w:r>
+      <w:proofErr w:type="spellStart"/>
+      <w:r>
+        <w:rPr>
+          <w:rFonts w:ascii="Britannic Bold" w:hAnsi="Britannic Bold"/>
+          <w:sz w:val="88"/>
+          <w:szCs w:val="88"/>
+        </w:rPr>
+        <w:t>Bahria</w:t>
+      </w:r>
+      <w:proofErr w:type="spellEnd"/>
+      <w:r>
+        <w:rPr>
+          <w:rFonts w:ascii="Britannic Bold" w:hAnsi="Britannic Bold"/>
+          <w:sz w:val="88"/>
+          <w:szCs w:val="88"/>
+        </w:rPr>
+        <w:t xml:space="preserve"> University,</w:t>
+      </w:r>
+    </w:p>
+    <w:p>
+      <w:pPr>
+        <w:pStyle w:val="NoSpacing"/>
+        <w:jc w:val="center"/>
+        <w:rPr>
+          <w:rFonts w:ascii="Britannic Bold" w:hAnsi="Britannic Bold"/>
+          <w:sz w:val="56"/>
+          <w:szCs w:val="56"/>
+        </w:rPr>
+      </w:pPr>
+      <w:r>
+        <w:rPr>
+          <w:rFonts w:ascii="Britannic Bold" w:hAnsi="Britannic Bold"/>
+          <w:sz w:val="56"/>
+          <w:szCs w:val="56"/>
+        </w:rPr>
+        <w:lastRenderedPageBreak/>
+        <w:t>Karachi Campus</w:t>
+      </w:r>
+    </w:p>
+    <w:p>
+      <w:pPr>
+        <w:jc w:val="center"/>
+        <w:rPr>
+          <w:rFonts w:ascii="Times New Roman" w:hAnsi="Times New Roman" w:cs="Times New Roman"/>
+          <w:sz w:val="36"/>
+          <w:szCs w:val="36"/>
+        </w:rPr>
+      </w:pPr>
+      <w:r>
+        <w:rPr>
+          <w:rFonts w:ascii="Times New Roman" w:hAnsi="Times New Roman" w:cs="Times New Roman"/>
+          <w:noProof/>
+          <w:sz w:val="36"/>
+          <w:szCs w:val="36"/>
+        </w:rPr>
+        <w:drawing>
+          <wp:inline distT="0" distB="0" distL="0" distR="0" wp14:anchorId="6E38B8FE" wp14:editId="111DEC4D">
+            <wp:extent cx="1314450" cy="1570990"/>
+            <wp:effectExtent l="19050" t="0" r="0" b="0"/>
+            <wp:docPr id="4" name="Picture 2"/>
+            <wp:cNvGraphicFramePr>
+              <a:graphicFrameLocks xmlns:a="http://schemas.openxmlformats.org/drawingml/2006/main" noChangeAspect="1"/>
+            </wp:cNvGraphicFramePr>
+            <a:graphic xmlns:a="http://schemas.openxmlformats.org/drawingml/2006/main">
+              <a:graphicData uri="http://schemas.openxmlformats.org/drawingml/2006/picture">
+                <pic:pic xmlns:pic="http://schemas.openxmlformats.org/drawingml/2006/picture">
+                  <pic:nvPicPr>
+                    <pic:cNvPr id="3" name="Picture 2"/>
+                    <pic:cNvPicPr>
+                      <a:picLocks noChangeAspect="1"/>
+                    </pic:cNvPicPr>
+                  </pic:nvPicPr>
+                  <pic:blipFill>
+                    <a:blip r:embed="rId7" cstate="print">
+                      <a:extLst>
+                        <a:ext uri="{28A0092B-C50C-407E-A947-70E740481C1C}">
+                          <a14:useLocalDpi xmlns:a14="http://schemas.microsoft.com/office/drawing/2010/main" val="0"/>
+                        </a:ext>
+                      </a:extLst>
+                    </a:blip>
+                    <a:stretch>
+                      <a:fillRect/>
+                    </a:stretch>
+                  </pic:blipFill>
+                  <pic:spPr>
+                    <a:xfrm>
+                      <a:off x="0" y="0"/>
+                      <a:ext cx="1316747" cy="1573799"/>
+                    </a:xfrm>
+                    <a:prstGeom prst="rect">
+                      <a:avLst/>
+                    </a:prstGeom>
+                  </pic:spPr>
+                </pic:pic>
+              </a:graphicData>
+            </a:graphic>
+          </wp:inline>
+        </w:drawing>
+      </w:r>
+    </w:p>
+    <w:p>
+      <w:pPr>
+        <w:pStyle w:val="NoSpacing"/>
+        <w:jc w:val="center"/>
+        <w:rPr>
+          <w:rFonts w:ascii="Britannic Bold" w:hAnsi="Britannic Bold"/>
+          <w:sz w:val="36"/>
+          <w:szCs w:val="36"/>
+        </w:rPr>
+      </w:pPr>
+      <w:r>
+        <w:rPr>
+          <w:rFonts w:ascii="Britannic Bold" w:hAnsi="Britannic Bold"/>
+          <w:sz w:val="36"/>
+          <w:szCs w:val="36"/>
+        </w:rPr>
+        <w:t>LAB ASSIGNMENT NO.</w:t>
+      </w:r>
+    </w:p>
+    <w:p>
+      <w:pPr>
+        <w:pStyle w:val="NoSpacing"/>
+        <w:jc w:val="center"/>
+        <w:rPr>
+          <w:rFonts w:ascii="Times New Roman" w:hAnsi="Times New Roman" w:cs="Times New Roman"/>
+        </w:rPr>
+      </w:pPr>
+    </w:p>
+    <w:p>
+      <w:pPr>
+        <w:jc w:val="center"/>
+      </w:pPr>
+      <w:r>
+        <w:rPr>
+          <w:rFonts w:ascii="Times New Roman" w:hAnsi="Times New Roman" w:cs="Times New Roman"/>
+          <w:sz w:val="36"/>
+          <w:szCs w:val="36"/>
+        </w:rPr>
+        <w:t>_______</w:t>
+      </w:r>
+      <w:r>
+        <w:rPr>
+          <w:rFonts w:ascii="Times New Roman" w:hAnsi="Times New Roman" w:cs="Times New Roman"/>
+          <w:b/>
+          <w:sz w:val="36"/>
+          <w:szCs w:val="36"/>
+        </w:rPr>
+        <w:t>3</w:t>
+      </w:r>
+      <w:r>
+        <w:rPr>
+          <w:rFonts w:ascii="Times New Roman" w:hAnsi="Times New Roman" w:cs="Times New Roman"/>
+          <w:sz w:val="36"/>
+          <w:szCs w:val="36"/>
+        </w:rPr>
+        <w:t>_______</w:t>
+      </w:r>
+    </w:p>
+    <w:p>
+      <w:pPr>
+        <w:pStyle w:val="NoSpacing"/>
+        <w:jc w:val="center"/>
+        <w:rPr>
+          <w:rFonts w:ascii="Britannic Bold" w:hAnsi="Britannic Bold"/>
+          <w:sz w:val="36"/>
+          <w:szCs w:val="36"/>
+        </w:rPr>
+      </w:pPr>
+      <w:r>
+        <w:rPr>
+          <w:rFonts w:ascii="Britannic Bold" w:hAnsi="Britannic Bold"/>
+          <w:sz w:val="36"/>
+          <w:szCs w:val="36"/>
+        </w:rPr>
+        <w:t>LIST OF TASKS</w:t>
+      </w:r>
+    </w:p>
+    <w:tbl>
+      <w:tblPr>
+        <w:tblStyle w:val="LightGrid-Accent1"/>
+        <w:tblW w:w="10763" w:type="dxa"/>
+        <w:tblInd w:w="-708" w:type="dxa"/>
+        <w:tblLayout w:type="fixed"/>
+        <w:tblLook w:val="04A0" w:firstRow="1" w:lastRow="0" w:firstColumn="1" w:lastColumn="0" w:noHBand="0" w:noVBand="1"/>
+      </w:tblPr>
+      <w:tblGrid>
+        <w:gridCol w:w="1868"/>
+        <w:gridCol w:w="8895"/>
+      </w:tblGrid>
+      <w:tr>
+        <w:trPr>
+          <w:cnfStyle w:val="100000000000" w:firstRow="1" w:lastRow="0" w:firstColumn="0" w:lastColumn="0" w:oddVBand="0" w:evenVBand="0" w:oddHBand="0" w:evenHBand="0" w:firstRowFirstColumn="0" w:firstRowLastColumn="0" w:lastRowFirstColumn="0" w:lastRowLastColumn="0"/>
+          <w:trHeight w:val="432"/>
+        </w:trPr>
+        <w:tc>
+          <w:tcPr>
+            <w:cnfStyle w:val="001000000000" w:firstRow="0" w:lastRow="0" w:firstColumn="1" w:lastColumn="0" w:oddVBand="0" w:evenVBand="0" w:oddHBand="0" w:evenHBand="0" w:firstRowFirstColumn="0" w:firstRowLastColumn="0" w:lastRowFirstColumn="0" w:lastRowLastColumn="0"/>
+            <w:tcW w:w="1868" w:type="dxa"/>
+            <w:tcBorders>
+              <w:top w:val="single" w:sz="8" w:space="0" w:color="000000" w:themeColor="text1"/>
+              <w:left w:val="single" w:sz="8" w:space="0" w:color="000000" w:themeColor="text1"/>
+              <w:right w:val="single" w:sz="8" w:space="0" w:color="5B9BD5" w:themeColor="accent1"/>
+            </w:tcBorders>
+            <w:shd w:val="clear" w:color="auto" w:fill="FFFFFF" w:themeFill="background1"/>
+          </w:tcPr>
+          <w:p>
+            <w:pPr>
+              <w:jc w:val="center"/>
+              <w:rPr>
+                <w:b w:val="0"/>
+                <w:bCs w:val="0"/>
+              </w:rPr>
+            </w:pPr>
+            <w:r>
+              <w:t>TASK NO</w:t>
+            </w:r>
+          </w:p>
+        </w:tc>
+        <w:tc>
+          <w:tcPr>
+            <w:tcW w:w="8895" w:type="dxa"/>
+            <w:tcBorders>
+              <w:top w:val="single" w:sz="8" w:space="0" w:color="000000" w:themeColor="text1"/>
+              <w:left w:val="single" w:sz="8" w:space="0" w:color="000000" w:themeColor="text1"/>
+              <w:right w:val="single" w:sz="8" w:space="0" w:color="000000" w:themeColor="text1"/>
+            </w:tcBorders>
+            <w:shd w:val="clear" w:color="auto" w:fill="FFFFFF" w:themeFill="background1"/>
+          </w:tcPr>
+          <w:p>
+            <w:pPr>
+              <w:cnfStyle w:val="100000000000" w:firstRow="1" w:lastRow="0" w:firstColumn="0" w:lastColumn="0" w:oddVBand="0" w:evenVBand="0" w:oddHBand="0" w:evenHBand="0" w:firstRowFirstColumn="0" w:firstRowLastColumn="0" w:lastRowFirstColumn="0" w:lastRowLastColumn="0"/>
+              <w:rPr>
+                <w:b w:val="0"/>
+                <w:bCs w:val="0"/>
+              </w:rPr>
+            </w:pPr>
+            <w:r>
+              <w:t xml:space="preserve">                                                         OBJECTIVE</w:t>
+            </w:r>
+          </w:p>
+        </w:tc>
+      </w:tr>
+      <w:tr>
+        <w:trPr>
+          <w:trHeight w:val="432"/>
+        </w:trPr>
+        <w:tc>
+          <w:tcPr>
+            <w:cnfStyle w:val="001000000000" w:firstRow="0" w:lastRow="0" w:firstColumn="1" w:lastColumn="0" w:oddVBand="0" w:evenVBand="0" w:oddHBand="0" w:evenHBand="0" w:firstRowFirstColumn="0" w:firstRowLastColumn="0" w:lastRowFirstColumn="0" w:lastRowLastColumn="0"/>
+            <w:tcW w:w="1868" w:type="dxa"/>
+            <w:tcBorders>
+              <w:top w:val="single" w:sz="18" w:space="0" w:color="5B9BD5" w:themeColor="accent1"/>
+              <w:left w:val="single" w:sz="8" w:space="0" w:color="000000" w:themeColor="text1"/>
+              <w:bottom w:val="single" w:sz="8" w:space="0" w:color="000000" w:themeColor="text1"/>
+              <w:right w:val="single" w:sz="8" w:space="0" w:color="000000" w:themeColor="text1"/>
+            </w:tcBorders>
+            <w:shd w:val="clear" w:color="auto" w:fill="FFFFFF" w:themeFill="background1"/>
+          </w:tcPr>
+          <w:p>
+            <w:pPr>
+              <w:jc w:val="center"/>
+              <w:rPr>
+                <w:sz w:val="28"/>
+                <w:szCs w:val="28"/>
+              </w:rPr>
+            </w:pPr>
+            <w:r>
+              <w:rPr>
+                <w:sz w:val="28"/>
+                <w:szCs w:val="28"/>
+              </w:rPr>
+              <w:t>1.</w:t>
+            </w:r>
+          </w:p>
+        </w:tc>
+        <w:tc>
+          <w:tcPr>
+            <w:tcW w:w="8895" w:type="dxa"/>
+            <w:tcBorders>
+              <w:top w:val="single" w:sz="18" w:space="0" w:color="5B9BD5" w:themeColor="accent1"/>
+              <w:left w:val="single" w:sz="8" w:space="0" w:color="000000" w:themeColor="text1"/>
+              <w:bottom w:val="single" w:sz="8" w:space="0" w:color="000000" w:themeColor="text1"/>
+              <w:right w:val="single" w:sz="8" w:space="0" w:color="000000" w:themeColor="text1"/>
+            </w:tcBorders>
+            <w:shd w:val="clear" w:color="auto" w:fill="FFFFFF" w:themeFill="background1"/>
+          </w:tcPr>
+          <w:p>
+            <w:pPr>
+              <w:spacing w:line="240" w:lineRule="atLeast"/>
+              <w:jc w:val="both"/>
+              <w:cnfStyle w:val="000000000000" w:firstRow="0" w:lastRow="0" w:firstColumn="0" w:lastColumn="0" w:oddVBand="0" w:evenVBand="0" w:oddHBand="0" w:evenHBand="0" w:firstRowFirstColumn="0" w:firstRowLastColumn="0" w:lastRowFirstColumn="0" w:lastRowLastColumn="0"/>
+              <w:rPr>
+                <w:rFonts w:cstheme="minorHAnsi"/>
+                <w:sz w:val="28"/>
+                <w:szCs w:val="28"/>
+              </w:rPr>
+            </w:pPr>
+            <w:r>
+              <w:rPr>
+                <w:rFonts w:cstheme="minorHAnsi"/>
+                <w:sz w:val="28"/>
+                <w:szCs w:val="28"/>
+              </w:rPr>
+              <w:t>Implement Singleton pattern on printer functionality.</w:t>
+            </w:r>
+          </w:p>
+          <w:p>
+            <w:pPr>
+              <w:pStyle w:val="DecimalAligned"/>
+              <w:spacing w:after="0" w:line="240" w:lineRule="auto"/>
+              <w:cnfStyle w:val="000000000000" w:firstRow="0" w:lastRow="0" w:firstColumn="0" w:lastColumn="0" w:oddVBand="0" w:evenVBand="0" w:oddHBand="0" w:evenHBand="0" w:firstRowFirstColumn="0" w:firstRowLastColumn="0" w:lastRowFirstColumn="0" w:lastRowLastColumn="0"/>
+            </w:pPr>
+          </w:p>
+        </w:tc>
+      </w:tr>
+      <w:tr>
+        <w:trPr>
+          <w:trHeight w:val="432"/>
+        </w:trPr>
+        <w:tc>
+          <w:tcPr>
+            <w:cnfStyle w:val="001000000000" w:firstRow="0" w:lastRow="0" w:firstColumn="1" w:lastColumn="0" w:oddVBand="0" w:evenVBand="0" w:oddHBand="0" w:evenHBand="0" w:firstRowFirstColumn="0" w:firstRowLastColumn="0" w:lastRowFirstColumn="0" w:lastRowLastColumn="0"/>
+            <w:tcW w:w="1868" w:type="dxa"/>
+            <w:tcBorders>
+              <w:top w:val="single" w:sz="8" w:space="0" w:color="000000" w:themeColor="text1"/>
+              <w:left w:val="single" w:sz="8" w:space="0" w:color="000000" w:themeColor="text1"/>
+              <w:bottom w:val="single" w:sz="8" w:space="0" w:color="000000" w:themeColor="text1"/>
+              <w:right w:val="single" w:sz="8" w:space="0" w:color="000000" w:themeColor="text1"/>
+            </w:tcBorders>
+            <w:shd w:val="clear" w:color="auto" w:fill="FFFFFF" w:themeFill="background1"/>
+          </w:tcPr>
+          <w:p>
+            <w:pPr>
+              <w:jc w:val="center"/>
+              <w:rPr>
+                <w:sz w:val="28"/>
+                <w:szCs w:val="28"/>
+              </w:rPr>
+            </w:pPr>
+            <w:r>
+              <w:rPr>
+                <w:sz w:val="28"/>
+                <w:szCs w:val="28"/>
+              </w:rPr>
+              <w:t>2.</w:t>
+            </w:r>
+          </w:p>
+        </w:tc>
+        <w:tc>
+          <w:tcPr>
+            <w:tcW w:w="8895" w:type="dxa"/>
+            <w:tcBorders>
+              <w:top w:val="single" w:sz="8" w:space="0" w:color="000000" w:themeColor="text1"/>
+              <w:left w:val="single" w:sz="8" w:space="0" w:color="000000" w:themeColor="text1"/>
+              <w:bottom w:val="single" w:sz="8" w:space="0" w:color="000000" w:themeColor="text1"/>
+              <w:right w:val="single" w:sz="8" w:space="0" w:color="000000" w:themeColor="text1"/>
+            </w:tcBorders>
+            <w:shd w:val="clear" w:color="auto" w:fill="FFFFFF" w:themeFill="background1"/>
+          </w:tcPr>
+          <w:p>
+            <w:pPr>
+              <w:pStyle w:val="DecimalAligned"/>
+              <w:spacing w:after="0" w:line="240" w:lineRule="auto"/>
+              <w:cnfStyle w:val="000000000000" w:firstRow="0" w:lastRow="0" w:firstColumn="0" w:lastColumn="0" w:oddVBand="0" w:evenVBand="0" w:oddHBand="0" w:evenHBand="0" w:firstRowFirstColumn="0" w:firstRowLastColumn="0" w:lastRowFirstColumn="0" w:lastRowLastColumn="0"/>
+            </w:pPr>
+            <w:r>
+              <w:rPr>
+                <w:rFonts w:cstheme="minorHAnsi"/>
+                <w:sz w:val="28"/>
+                <w:szCs w:val="28"/>
+              </w:rPr>
+              <w:t>Implement Singleton pattern for Sessions.</w:t>
+            </w:r>
+          </w:p>
+        </w:tc>
+      </w:tr>
+      <w:tr>
+        <w:trPr>
+          <w:trHeight w:val="432"/>
+        </w:trPr>
+        <w:tc>
+          <w:tcPr>
+            <w:cnfStyle w:val="001000000000" w:firstRow="0" w:lastRow="0" w:firstColumn="1" w:lastColumn="0" w:oddVBand="0" w:evenVBand="0" w:oddHBand="0" w:evenHBand="0" w:firstRowFirstColumn="0" w:firstRowLastColumn="0" w:lastRowFirstColumn="0" w:lastRowLastColumn="0"/>
+            <w:tcW w:w="1868" w:type="dxa"/>
+            <w:tcBorders>
+              <w:top w:val="single" w:sz="8" w:space="0" w:color="000000" w:themeColor="text1"/>
+              <w:left w:val="single" w:sz="8" w:space="0" w:color="000000" w:themeColor="text1"/>
+              <w:bottom w:val="single" w:sz="8" w:space="0" w:color="000000" w:themeColor="text1"/>
+              <w:right w:val="single" w:sz="8" w:space="0" w:color="000000" w:themeColor="text1"/>
+            </w:tcBorders>
+            <w:shd w:val="clear" w:color="auto" w:fill="FFFFFF" w:themeFill="background1"/>
+          </w:tcPr>
+          <w:p>
+            <w:pPr>
+              <w:jc w:val="center"/>
+              <w:rPr>
+                <w:sz w:val="28"/>
+                <w:szCs w:val="28"/>
+              </w:rPr>
+            </w:pPr>
+            <w:r>
+              <w:rPr>
+                <w:sz w:val="28"/>
+                <w:szCs w:val="28"/>
+              </w:rPr>
+              <w:t>3.</w:t>
+            </w:r>
+          </w:p>
+        </w:tc>
+        <w:tc>
+          <w:tcPr>
+            <w:tcW w:w="8895" w:type="dxa"/>
+            <w:tcBorders>
+              <w:top w:val="single" w:sz="8" w:space="0" w:color="000000" w:themeColor="text1"/>
+              <w:left w:val="single" w:sz="8" w:space="0" w:color="000000" w:themeColor="text1"/>
+              <w:bottom w:val="single" w:sz="8" w:space="0" w:color="000000" w:themeColor="text1"/>
+              <w:right w:val="single" w:sz="8" w:space="0" w:color="000000" w:themeColor="text1"/>
+            </w:tcBorders>
+            <w:shd w:val="clear" w:color="auto" w:fill="FFFFFF" w:themeFill="background1"/>
+          </w:tcPr>
+          <w:p>
+            <w:pPr>
+              <w:spacing w:line="240" w:lineRule="atLeast"/>
+              <w:cnfStyle w:val="000000000000" w:firstRow="0" w:lastRow="0" w:firstColumn="0" w:lastColumn="0" w:oddVBand="0" w:evenVBand="0" w:oddHBand="0" w:evenHBand="0" w:firstRowFirstColumn="0" w:firstRowLastColumn="0" w:lastRowFirstColumn="0" w:lastRowLastColumn="0"/>
+              <w:rPr>
+                <w:rFonts w:cstheme="minorHAnsi"/>
+                <w:sz w:val="28"/>
+                <w:szCs w:val="28"/>
+              </w:rPr>
+            </w:pPr>
+            <w:r>
+              <w:rPr>
+                <w:rFonts w:cstheme="minorHAnsi"/>
+                <w:sz w:val="28"/>
+                <w:szCs w:val="28"/>
+              </w:rPr>
+              <w:t>Implement Singleton pattern for logger application.</w:t>
+            </w:r>
+          </w:p>
+        </w:tc>
+      </w:tr>
+      <w:tr>
+        <w:trPr>
+          <w:trHeight w:val="432"/>
+        </w:trPr>
+        <w:tc>
+          <w:tcPr>
+            <w:cnfStyle w:val="001000000000" w:firstRow="0" w:lastRow="0" w:firstColumn="1" w:lastColumn="0" w:oddVBand="0" w:evenVBand="0" w:oddHBand="0" w:evenHBand="0" w:firstRowFirstColumn="0" w:firstRowLastColumn="0" w:lastRowFirstColumn="0" w:lastRowLastColumn="0"/>
+            <w:tcW w:w="1868" w:type="dxa"/>
+            <w:tcBorders>
+              <w:top w:val="single" w:sz="8" w:space="0" w:color="000000" w:themeColor="text1"/>
+              <w:left w:val="single" w:sz="8" w:space="0" w:color="000000" w:themeColor="text1"/>
+              <w:bottom w:val="single" w:sz="8" w:space="0" w:color="000000" w:themeColor="text1"/>
+              <w:right w:val="single" w:sz="8" w:space="0" w:color="000000" w:themeColor="text1"/>
+            </w:tcBorders>
+            <w:shd w:val="clear" w:color="auto" w:fill="FFFFFF" w:themeFill="background1"/>
+          </w:tcPr>
+          <w:p>
+            <w:pPr>
+              <w:jc w:val="center"/>
+            </w:pPr>
+          </w:p>
+        </w:tc>
+        <w:tc>
+          <w:tcPr>
+            <w:tcW w:w="8895" w:type="dxa"/>
+            <w:tcBorders>
+              <w:top w:val="single" w:sz="8" w:space="0" w:color="000000" w:themeColor="text1"/>
+              <w:left w:val="single" w:sz="8" w:space="0" w:color="000000" w:themeColor="text1"/>
+              <w:bottom w:val="single" w:sz="8" w:space="0" w:color="000000" w:themeColor="text1"/>
+              <w:right w:val="single" w:sz="8" w:space="0" w:color="000000" w:themeColor="text1"/>
+            </w:tcBorders>
+            <w:shd w:val="clear" w:color="auto" w:fill="FFFFFF" w:themeFill="background1"/>
+          </w:tcPr>
+          <w:p>
+            <w:pPr>
+              <w:pStyle w:val="DecimalAligned"/>
+              <w:spacing w:after="0" w:line="240" w:lineRule="auto"/>
+              <w:jc w:val="center"/>
+              <w:cnfStyle w:val="000000000000" w:firstRow="0" w:lastRow="0" w:firstColumn="0" w:lastColumn="0" w:oddVBand="0" w:evenVBand="0" w:oddHBand="0" w:evenHBand="0" w:firstRowFirstColumn="0" w:firstRowLastColumn="0" w:lastRowFirstColumn="0" w:lastRowLastColumn="0"/>
+            </w:pPr>
+          </w:p>
+        </w:tc>
+      </w:tr>
+      <w:tr>
+        <w:trPr>
+          <w:trHeight w:val="432"/>
+        </w:trPr>
+        <w:tc>
+          <w:tcPr>
+            <w:cnfStyle w:val="001000000000" w:firstRow="0" w:lastRow="0" w:firstColumn="1" w:lastColumn="0" w:oddVBand="0" w:evenVBand="0" w:oddHBand="0" w:evenHBand="0" w:firstRowFirstColumn="0" w:firstRowLastColumn="0" w:lastRowFirstColumn="0" w:lastRowLastColumn="0"/>
+            <w:tcW w:w="1868" w:type="dxa"/>
+            <w:tcBorders>
+              <w:top w:val="single" w:sz="8" w:space="0" w:color="000000" w:themeColor="text1"/>
+              <w:left w:val="single" w:sz="8" w:space="0" w:color="000000" w:themeColor="text1"/>
+              <w:bottom w:val="single" w:sz="8" w:space="0" w:color="000000" w:themeColor="text1"/>
+              <w:right w:val="single" w:sz="8" w:space="0" w:color="000000" w:themeColor="text1"/>
+            </w:tcBorders>
+            <w:shd w:val="clear" w:color="auto" w:fill="FFFFFF" w:themeFill="background1"/>
+          </w:tcPr>
+          <w:p>
+            <w:pPr>
+              <w:jc w:val="center"/>
+            </w:pPr>
+          </w:p>
+        </w:tc>
+        <w:tc>
+          <w:tcPr>
+            <w:tcW w:w="8895" w:type="dxa"/>
+            <w:tcBorders>
+              <w:top w:val="single" w:sz="8" w:space="0" w:color="000000" w:themeColor="text1"/>
+              <w:left w:val="single" w:sz="8" w:space="0" w:color="000000" w:themeColor="text1"/>
+              <w:bottom w:val="single" w:sz="8" w:space="0" w:color="000000" w:themeColor="text1"/>
+              <w:right w:val="single" w:sz="8" w:space="0" w:color="000000" w:themeColor="text1"/>
+            </w:tcBorders>
+            <w:shd w:val="clear" w:color="auto" w:fill="FFFFFF" w:themeFill="background1"/>
+          </w:tcPr>
+          <w:p>
+            <w:pPr>
+              <w:pStyle w:val="DecimalAligned"/>
+              <w:spacing w:after="0" w:line="240" w:lineRule="auto"/>
+              <w:jc w:val="center"/>
+              <w:cnfStyle w:val="000000000000" w:firstRow="0" w:lastRow="0" w:firstColumn="0" w:lastColumn="0" w:oddVBand="0" w:evenVBand="0" w:oddHBand="0" w:evenHBand="0" w:firstRowFirstColumn="0" w:firstRowLastColumn="0" w:lastRowFirstColumn="0" w:lastRowLastColumn="0"/>
+            </w:pPr>
+          </w:p>
+        </w:tc>
+      </w:tr>
+      <w:tr>
+        <w:trPr>
+          <w:trHeight w:val="432"/>
+        </w:trPr>
+        <w:tc>
+          <w:tcPr>
+            <w:cnfStyle w:val="001000000000" w:firstRow="0" w:lastRow="0" w:firstColumn="1" w:lastColumn="0" w:oddVBand="0" w:evenVBand="0" w:oddHBand="0" w:evenHBand="0" w:firstRowFirstColumn="0" w:firstRowLastColumn="0" w:lastRowFirstColumn="0" w:lastRowLastColumn="0"/>
+            <w:tcW w:w="1868" w:type="dxa"/>
+            <w:tcBorders>
+              <w:top w:val="single" w:sz="8" w:space="0" w:color="000000" w:themeColor="text1"/>
+              <w:left w:val="single" w:sz="8" w:space="0" w:color="000000" w:themeColor="text1"/>
+              <w:bottom w:val="single" w:sz="8" w:space="0" w:color="000000" w:themeColor="text1"/>
+              <w:right w:val="single" w:sz="8" w:space="0" w:color="000000" w:themeColor="text1"/>
+            </w:tcBorders>
+            <w:shd w:val="clear" w:color="auto" w:fill="FFFFFF" w:themeFill="background1"/>
+          </w:tcPr>
+          <w:p>
+            <w:pPr>
+              <w:jc w:val="center"/>
+            </w:pPr>
+          </w:p>
+        </w:tc>
+        <w:tc>
+          <w:tcPr>
+            <w:tcW w:w="8895" w:type="dxa"/>
+            <w:tcBorders>
+              <w:top w:val="single" w:sz="8" w:space="0" w:color="000000" w:themeColor="text1"/>
+              <w:left w:val="single" w:sz="8" w:space="0" w:color="000000" w:themeColor="text1"/>
+              <w:bottom w:val="single" w:sz="8" w:space="0" w:color="000000" w:themeColor="text1"/>
+              <w:right w:val="single" w:sz="8" w:space="0" w:color="000000" w:themeColor="text1"/>
+            </w:tcBorders>
+            <w:shd w:val="clear" w:color="auto" w:fill="FFFFFF" w:themeFill="background1"/>
+          </w:tcPr>
+          <w:p>
+            <w:pPr>
+              <w:jc w:val="center"/>
+              <w:cnfStyle w:val="000000000000" w:firstRow="0" w:lastRow="0" w:firstColumn="0" w:lastColumn="0" w:oddVBand="0" w:evenVBand="0" w:oddHBand="0" w:evenHBand="0" w:firstRowFirstColumn="0" w:firstRowLastColumn="0" w:lastRowFirstColumn="0" w:lastRowLastColumn="0"/>
+            </w:pPr>
+          </w:p>
+        </w:tc>
+      </w:tr>
+      <w:tr>
+        <w:trPr>
+          <w:trHeight w:val="432"/>
+        </w:trPr>
+        <w:tc>
+          <w:tcPr>
+            <w:cnfStyle w:val="001000000000" w:firstRow="0" w:lastRow="0" w:firstColumn="1" w:lastColumn="0" w:oddVBand="0" w:evenVBand="0" w:oddHBand="0" w:evenHBand="0" w:firstRowFirstColumn="0" w:firstRowLastColumn="0" w:lastRowFirstColumn="0" w:lastRowLastColumn="0"/>
+            <w:tcW w:w="1868" w:type="dxa"/>
+            <w:tcBorders>
+              <w:top w:val="single" w:sz="8" w:space="0" w:color="000000" w:themeColor="text1"/>
+              <w:left w:val="single" w:sz="8" w:space="0" w:color="000000" w:themeColor="text1"/>
+              <w:bottom w:val="single" w:sz="8" w:space="0" w:color="000000" w:themeColor="text1"/>
+              <w:right w:val="single" w:sz="8" w:space="0" w:color="000000" w:themeColor="text1"/>
+            </w:tcBorders>
+            <w:shd w:val="clear" w:color="auto" w:fill="FFFFFF" w:themeFill="background1"/>
+          </w:tcPr>
+          <w:p>
+            <w:pPr>
+              <w:jc w:val="center"/>
+            </w:pPr>
+          </w:p>
+        </w:tc>
+        <w:tc>
+          <w:tcPr>
+            <w:tcW w:w="8895" w:type="dxa"/>
+            <w:tcBorders>
+              <w:top w:val="single" w:sz="8" w:space="0" w:color="000000" w:themeColor="text1"/>
+              <w:left w:val="single" w:sz="8" w:space="0" w:color="000000" w:themeColor="text1"/>
+              <w:bottom w:val="single" w:sz="8" w:space="0" w:color="000000" w:themeColor="text1"/>
+              <w:right w:val="single" w:sz="8" w:space="0" w:color="000000" w:themeColor="text1"/>
+            </w:tcBorders>
+            <w:shd w:val="clear" w:color="auto" w:fill="FFFFFF" w:themeFill="background1"/>
+          </w:tcPr>
+          <w:p>
+            <w:pPr>
+              <w:pStyle w:val="DecimalAligned"/>
+              <w:spacing w:after="0" w:line="240" w:lineRule="auto"/>
+              <w:jc w:val="center"/>
+              <w:cnfStyle w:val="000000000000" w:firstRow="0" w:lastRow="0" w:firstColumn="0" w:lastColumn="0" w:oddVBand="0" w:evenVBand="0" w:oddHBand="0" w:evenHBand="0" w:firstRowFirstColumn="0" w:firstRowLastColumn="0" w:lastRowFirstColumn="0" w:lastRowLastColumn="0"/>
+            </w:pPr>
+          </w:p>
+        </w:tc>
+      </w:tr>
+      <w:tr>
+        <w:trPr>
+          <w:trHeight w:val="432"/>
+        </w:trPr>
+        <w:tc>
+          <w:tcPr>
+            <w:cnfStyle w:val="001000000000" w:firstRow="0" w:lastRow="0" w:firstColumn="1" w:lastColumn="0" w:oddVBand="0" w:evenVBand="0" w:oddHBand="0" w:evenHBand="0" w:firstRowFirstColumn="0" w:firstRowLastColumn="0" w:lastRowFirstColumn="0" w:lastRowLastColumn="0"/>
+            <w:tcW w:w="1868" w:type="dxa"/>
+            <w:tcBorders>
+              <w:top w:val="single" w:sz="8" w:space="0" w:color="000000" w:themeColor="text1"/>
+              <w:left w:val="single" w:sz="8" w:space="0" w:color="000000" w:themeColor="text1"/>
+              <w:bottom w:val="single" w:sz="8" w:space="0" w:color="000000" w:themeColor="text1"/>
+              <w:right w:val="single" w:sz="8" w:space="0" w:color="000000" w:themeColor="text1"/>
+            </w:tcBorders>
+            <w:shd w:val="clear" w:color="auto" w:fill="FFFFFF" w:themeFill="background1"/>
+          </w:tcPr>
+          <w:p>
+            <w:pPr>
+              <w:jc w:val="center"/>
+            </w:pPr>
+          </w:p>
+        </w:tc>
+        <w:tc>
+          <w:tcPr>
+            <w:tcW w:w="8895" w:type="dxa"/>
+            <w:tcBorders>
+              <w:top w:val="single" w:sz="8" w:space="0" w:color="000000" w:themeColor="text1"/>
+              <w:left w:val="single" w:sz="8" w:space="0" w:color="000000" w:themeColor="text1"/>
+              <w:bottom w:val="single" w:sz="8" w:space="0" w:color="000000" w:themeColor="text1"/>
+              <w:right w:val="single" w:sz="8" w:space="0" w:color="000000" w:themeColor="text1"/>
+            </w:tcBorders>
+            <w:shd w:val="clear" w:color="auto" w:fill="FFFFFF" w:themeFill="background1"/>
+          </w:tcPr>
+          <w:p>
+            <w:pPr>
+              <w:pStyle w:val="DecimalAligned"/>
+              <w:spacing w:after="0" w:line="240" w:lineRule="auto"/>
+              <w:jc w:val="center"/>
+              <w:cnfStyle w:val="000000000000" w:firstRow="0" w:lastRow="0" w:firstColumn="0" w:lastColumn="0" w:oddVBand="0" w:evenVBand="0" w:oddHBand="0" w:evenHBand="0" w:firstRowFirstColumn="0" w:firstRowLastColumn="0" w:lastRowFirstColumn="0" w:lastRowLastColumn="0"/>
+            </w:pPr>
+          </w:p>
+        </w:tc>
+      </w:tr>
+      <w:tr>
+        <w:trPr>
+          <w:trHeight w:val="432"/>
+        </w:trPr>
+        <w:tc>
+          <w:tcPr>
+            <w:cnfStyle w:val="001000000000" w:firstRow="0" w:lastRow="0" w:firstColumn="1" w:lastColumn="0" w:oddVBand="0" w:evenVBand="0" w:oddHBand="0" w:evenHBand="0" w:firstRowFirstColumn="0" w:firstRowLastColumn="0" w:lastRowFirstColumn="0" w:lastRowLastColumn="0"/>
+            <w:tcW w:w="1868" w:type="dxa"/>
+            <w:tcBorders>
+              <w:top w:val="single" w:sz="8" w:space="0" w:color="000000" w:themeColor="text1"/>
+              <w:left w:val="single" w:sz="8" w:space="0" w:color="000000" w:themeColor="text1"/>
+              <w:bottom w:val="single" w:sz="8" w:space="0" w:color="000000" w:themeColor="text1"/>
+              <w:right w:val="single" w:sz="8" w:space="0" w:color="000000" w:themeColor="text1"/>
+            </w:tcBorders>
+            <w:shd w:val="clear" w:color="auto" w:fill="FFFFFF" w:themeFill="background1"/>
+          </w:tcPr>
+          <w:p>
+            <w:pPr>
+              <w:jc w:val="center"/>
+            </w:pPr>
+          </w:p>
+        </w:tc>
+        <w:tc>
+          <w:tcPr>
+            <w:tcW w:w="8895" w:type="dxa"/>
+            <w:tcBorders>
+              <w:top w:val="single" w:sz="8" w:space="0" w:color="000000" w:themeColor="text1"/>
+              <w:left w:val="single" w:sz="8" w:space="0" w:color="000000" w:themeColor="text1"/>
+              <w:bottom w:val="single" w:sz="8" w:space="0" w:color="000000" w:themeColor="text1"/>
+              <w:right w:val="single" w:sz="8" w:space="0" w:color="000000" w:themeColor="text1"/>
+            </w:tcBorders>
+            <w:shd w:val="clear" w:color="auto" w:fill="FFFFFF" w:themeFill="background1"/>
+          </w:tcPr>
+          <w:p>
+            <w:pPr>
+              <w:pStyle w:val="DecimalAligned"/>
+              <w:spacing w:after="0" w:line="240" w:lineRule="auto"/>
+              <w:jc w:val="center"/>
+              <w:cnfStyle w:val="000000000000" w:firstRow="0" w:lastRow="0" w:firstColumn="0" w:lastColumn="0" w:oddVBand="0" w:evenVBand="0" w:oddHBand="0" w:evenHBand="0" w:firstRowFirstColumn="0" w:firstRowLastColumn="0" w:lastRowFirstColumn="0" w:lastRowLastColumn="0"/>
+            </w:pPr>
+          </w:p>
+        </w:tc>
+      </w:tr>
+      <w:tr>
+        <w:trPr>
+          <w:trHeight w:val="432"/>
+        </w:trPr>
+        <w:tc>
+          <w:tcPr>
+            <w:cnfStyle w:val="001000000000" w:firstRow="0" w:lastRow="0" w:firstColumn="1" w:lastColumn="0" w:oddVBand="0" w:evenVBand="0" w:oddHBand="0" w:evenHBand="0" w:firstRowFirstColumn="0" w:firstRowLastColumn="0" w:lastRowFirstColumn="0" w:lastRowLastColumn="0"/>
+            <w:tcW w:w="1868" w:type="dxa"/>
+            <w:tcBorders>
+              <w:top w:val="single" w:sz="8" w:space="0" w:color="000000" w:themeColor="text1"/>
+              <w:left w:val="single" w:sz="8" w:space="0" w:color="000000" w:themeColor="text1"/>
+              <w:bottom w:val="single" w:sz="8" w:space="0" w:color="000000" w:themeColor="text1"/>
+              <w:right w:val="single" w:sz="8" w:space="0" w:color="5B9BD5" w:themeColor="accent1"/>
+            </w:tcBorders>
+            <w:shd w:val="clear" w:color="auto" w:fill="FFFFFF" w:themeFill="background1"/>
+          </w:tcPr>
+          <w:p>
+            <w:pPr>
+              <w:jc w:val="center"/>
+              <w:rPr>
+                <w:b w:val="0"/>
+                <w:bCs w:val="0"/>
+              </w:rPr>
+            </w:pPr>
+          </w:p>
+        </w:tc>
+        <w:tc>
+          <w:tcPr>
+            <w:tcW w:w="8895" w:type="dxa"/>
+            <w:tcBorders>
+              <w:top w:val="single" w:sz="8" w:space="0" w:color="000000" w:themeColor="text1"/>
+              <w:left w:val="single" w:sz="8" w:space="0" w:color="000000" w:themeColor="text1"/>
+              <w:bottom w:val="single" w:sz="8" w:space="0" w:color="000000" w:themeColor="text1"/>
+              <w:right w:val="single" w:sz="8" w:space="0" w:color="000000" w:themeColor="text1"/>
+            </w:tcBorders>
+            <w:shd w:val="clear" w:color="auto" w:fill="FFFFFF" w:themeFill="background1"/>
+          </w:tcPr>
+          <w:p>
+            <w:pPr>
+              <w:pStyle w:val="DecimalAligned"/>
+              <w:spacing w:after="0" w:line="240" w:lineRule="auto"/>
+              <w:jc w:val="center"/>
+              <w:cnfStyle w:val="000000000000" w:firstRow="0" w:lastRow="0" w:firstColumn="0" w:lastColumn="0" w:oddVBand="0" w:evenVBand="0" w:oddHBand="0" w:evenHBand="0" w:firstRowFirstColumn="0" w:firstRowLastColumn="0" w:lastRowFirstColumn="0" w:lastRowLastColumn="0"/>
+              <w:rPr>
+                <w:rFonts w:asciiTheme="majorHAnsi" w:hAnsiTheme="majorHAnsi" w:cstheme="majorBidi"/>
+                <w:b/>
+                <w:bCs/>
+              </w:rPr>
+            </w:pPr>
+          </w:p>
+        </w:tc>
+      </w:tr>
+    </w:tbl>
+    <w:p>
+      <w:pPr>
+        <w:pStyle w:val="NoSpacing"/>
+        <w:ind w:firstLineChars="1150" w:firstLine="4140"/>
+        <w:jc w:val="both"/>
+        <w:rPr>
+          <w:rFonts w:ascii="Britannic Bold" w:hAnsi="Britannic Bold"/>
+          <w:sz w:val="36"/>
+          <w:szCs w:val="36"/>
+        </w:rPr>
+      </w:pPr>
+      <w:r>
+        <w:rPr>
+          <w:rFonts w:ascii="Britannic Bold" w:hAnsi="Britannic Bold"/>
+          <w:sz w:val="36"/>
+          <w:szCs w:val="36"/>
+        </w:rPr>
+        <w:t xml:space="preserve">Submitted On: </w:t>
+      </w:r>
+    </w:p>
+    <w:p>
+      <w:pPr>
+        <w:pStyle w:val="NoSpacing"/>
+        <w:jc w:val="both"/>
+        <w:rPr>
+          <w:rFonts w:ascii="Times New Roman" w:hAnsi="Times New Roman" w:cs="Times New Roman"/>
+          <w:sz w:val="36"/>
+          <w:szCs w:val="36"/>
+        </w:rPr>
+      </w:pPr>
+      <w:r>
+        <w:rPr>
+          <w:rFonts w:ascii="Times New Roman" w:hAnsi="Times New Roman" w:cs="Times New Roman"/>
+          <w:sz w:val="36"/>
+          <w:szCs w:val="36"/>
+        </w:rPr>
+        <w:t xml:space="preserve">   </w:t>
+      </w:r>
+      <w:r>
+        <w:rPr>
+          <w:rFonts w:ascii="Times New Roman" w:hAnsi="Times New Roman" w:cs="Times New Roman"/>
+          <w:sz w:val="36"/>
+          <w:szCs w:val="36"/>
+        </w:rPr>
+        <w:tab/>
+      </w:r>
+      <w:r>
+        <w:rPr>
+          <w:rFonts w:ascii="Times New Roman" w:hAnsi="Times New Roman" w:cs="Times New Roman"/>
+          <w:sz w:val="36"/>
+          <w:szCs w:val="36"/>
+        </w:rPr>
+        <w:tab/>
+      </w:r>
+      <w:r>
+        <w:rPr>
+          <w:rFonts w:ascii="Times New Roman" w:hAnsi="Times New Roman" w:cs="Times New Roman"/>
+          <w:sz w:val="36"/>
+          <w:szCs w:val="36"/>
+        </w:rPr>
+        <w:tab/>
+      </w:r>
+      <w:r>
+        <w:rPr>
+          <w:rFonts w:ascii="Times New Roman" w:hAnsi="Times New Roman" w:cs="Times New Roman"/>
+          <w:sz w:val="36"/>
+          <w:szCs w:val="36"/>
+        </w:rPr>
+        <w:tab/>
+      </w:r>
+      <w:r>
+        <w:rPr>
+          <w:rFonts w:ascii="Times New Roman" w:hAnsi="Times New Roman" w:cs="Times New Roman"/>
+          <w:sz w:val="36"/>
+          <w:szCs w:val="36"/>
+        </w:rPr>
+        <w:tab/>
+        <w:t xml:space="preserve">     ___</w:t>
+      </w:r>
+      <w:r>
         <w:rPr>
           <w:rFonts w:cstheme="minorHAnsi"/>
           <w:sz w:val="28"/>
           <w:szCs w:val="28"/>
         </w:rPr>
-      </w:pPr>
-      <w:r>
+        <w:t>16</w:t>
+      </w:r>
+      <w:r>
+        <w:rPr>
+          <w:rFonts w:cstheme="minorHAnsi"/>
+          <w:sz w:val="28"/>
+          <w:szCs w:val="28"/>
+        </w:rPr>
+        <w:t>-02-2020</w:t>
+      </w:r>
+      <w:r>
+        <w:rPr>
+          <w:rFonts w:ascii="Times New Roman" w:hAnsi="Times New Roman" w:cs="Times New Roman"/>
+          <w:sz w:val="28"/>
+          <w:szCs w:val="28"/>
+        </w:rPr>
+        <w:t>___</w:t>
+      </w:r>
+    </w:p>
+    <w:p>
+      <w:pPr>
+        <w:pStyle w:val="NoSpacing"/>
+        <w:jc w:val="center"/>
+        <w:rPr>
+          <w:rFonts w:ascii="Britannic Bold" w:hAnsi="Britannic Bold"/>
+        </w:rPr>
+      </w:pPr>
+      <w:r>
+        <w:rPr>
+          <w:rFonts w:ascii="Britannic Bold" w:hAnsi="Britannic Bold"/>
+        </w:rPr>
+        <w:t xml:space="preserve">                   </w:t>
+      </w:r>
+      <w:r>
+        <w:rPr>
+          <w:rFonts w:ascii="Britannic Bold" w:hAnsi="Britannic Bold"/>
+        </w:rPr>
+        <w:t>(Date: DD/MM/YY)</w:t>
+      </w:r>
+    </w:p>
+    <w:p>
+      <w:pPr>
+        <w:spacing w:after="0" w:line="240" w:lineRule="atLeast"/>
+        <w:jc w:val="both"/>
         <w:rPr>
           <w:rFonts w:cstheme="minorHAnsi"/>
           <w:b/>
@@ -21,6 +1471,86 @@
           <w:sz w:val="28"/>
           <w:szCs w:val="28"/>
         </w:rPr>
+      </w:pPr>
+    </w:p>
+    <w:p>
+      <w:pPr>
+        <w:spacing w:after="0" w:line="240" w:lineRule="atLeast"/>
+        <w:jc w:val="both"/>
+        <w:rPr>
+          <w:rFonts w:cstheme="minorHAnsi"/>
+          <w:b/>
+          <w:bCs/>
+          <w:color w:val="000000" w:themeColor="text1"/>
+          <w:sz w:val="28"/>
+          <w:szCs w:val="28"/>
+        </w:rPr>
+      </w:pPr>
+    </w:p>
+    <w:p>
+      <w:pPr>
+        <w:spacing w:after="0" w:line="240" w:lineRule="atLeast"/>
+        <w:jc w:val="both"/>
+        <w:rPr>
+          <w:rFonts w:cstheme="minorHAnsi"/>
+          <w:b/>
+          <w:bCs/>
+          <w:color w:val="000000" w:themeColor="text1"/>
+          <w:sz w:val="28"/>
+          <w:szCs w:val="28"/>
+        </w:rPr>
+      </w:pPr>
+    </w:p>
+    <w:p>
+      <w:pPr>
+        <w:spacing w:after="0" w:line="240" w:lineRule="atLeast"/>
+        <w:jc w:val="both"/>
+        <w:rPr>
+          <w:rFonts w:cstheme="minorHAnsi"/>
+          <w:b/>
+          <w:bCs/>
+          <w:color w:val="000000" w:themeColor="text1"/>
+          <w:sz w:val="28"/>
+          <w:szCs w:val="28"/>
+        </w:rPr>
+      </w:pPr>
+      <w:bookmarkStart w:id="0" w:name="_GoBack"/>
+      <w:bookmarkEnd w:id="0"/>
+    </w:p>
+    <w:p>
+      <w:pPr>
+        <w:spacing w:after="0" w:line="240" w:lineRule="atLeast"/>
+        <w:jc w:val="both"/>
+        <w:rPr>
+          <w:rFonts w:cstheme="minorHAnsi"/>
+          <w:b/>
+          <w:bCs/>
+          <w:color w:val="000000" w:themeColor="text1"/>
+          <w:sz w:val="28"/>
+          <w:szCs w:val="28"/>
+        </w:rPr>
+      </w:pPr>
+    </w:p>
+    <w:p>
+      <w:pPr>
+        <w:spacing w:after="0" w:line="240" w:lineRule="atLeast"/>
+        <w:jc w:val="both"/>
+        <w:rPr>
+          <w:rFonts w:cstheme="minorHAnsi"/>
+          <w:sz w:val="28"/>
+          <w:szCs w:val="28"/>
+        </w:rPr>
+      </w:pPr>
+      <w:r>
+        <w:rPr>
+          <w:rFonts w:cstheme="minorHAnsi"/>
+          <w:b/>
+          <w:bCs/>
+          <w:color w:val="000000" w:themeColor="text1"/>
+          <w:sz w:val="28"/>
+          <w:szCs w:val="28"/>
+        </w:rPr>
+        <w:lastRenderedPageBreak/>
         <w:t xml:space="preserve">Question 1: </w:t>
       </w:r>
       <w:r>
@@ -1897,7 +3427,7 @@
                     <pic:cNvPicPr/>
                   </pic:nvPicPr>
                   <pic:blipFill rotWithShape="1">
-                    <a:blip r:embed="rId7"/>
+                    <a:blip r:embed="rId8"/>
                     <a:srcRect l="8654" t="10417" r="62179" b="64343"/>
                     <a:stretch/>
                   </pic:blipFill>
@@ -3128,110 +4658,110 @@
         <w:rPr>
           <w:rFonts w:ascii="Consolas" w:hAnsi="Consolas" w:cs="Consolas"/>
         </w:rPr>
+        <w:t xml:space="preserve">            </w:t>
+      </w:r>
+      <w:proofErr w:type="gramStart"/>
+      <w:r>
+        <w:rPr>
+          <w:rFonts w:ascii="Consolas" w:hAnsi="Consolas" w:cs="Consolas"/>
+          <w:color w:val="0000FF"/>
+        </w:rPr>
+        <w:t>for</w:t>
+      </w:r>
+      <w:proofErr w:type="gramEnd"/>
+      <w:r>
+        <w:rPr>
+          <w:rFonts w:ascii="Consolas" w:hAnsi="Consolas" w:cs="Consolas"/>
+        </w:rPr>
+        <w:t xml:space="preserve"> (</w:t>
+      </w:r>
+      <w:proofErr w:type="spellStart"/>
+      <w:r>
+        <w:rPr>
+          <w:rFonts w:ascii="Consolas" w:hAnsi="Consolas" w:cs="Consolas"/>
+          <w:color w:val="0000FF"/>
+        </w:rPr>
+        <w:t>int</w:t>
+      </w:r>
+      <w:proofErr w:type="spellEnd"/>
+      <w:r>
+        <w:rPr>
+          <w:rFonts w:ascii="Consolas" w:hAnsi="Consolas" w:cs="Consolas"/>
+        </w:rPr>
+        <w:t xml:space="preserve"> </w:t>
+      </w:r>
+      <w:proofErr w:type="spellStart"/>
+      <w:r>
+        <w:rPr>
+          <w:rFonts w:ascii="Consolas" w:hAnsi="Consolas" w:cs="Consolas"/>
+        </w:rPr>
+        <w:t>i</w:t>
+      </w:r>
+      <w:proofErr w:type="spellEnd"/>
+      <w:r>
+        <w:rPr>
+          <w:rFonts w:ascii="Consolas" w:hAnsi="Consolas" w:cs="Consolas"/>
+        </w:rPr>
+        <w:t xml:space="preserve"> = 0; </w:t>
+      </w:r>
+      <w:proofErr w:type="spellStart"/>
+      <w:r>
+        <w:rPr>
+          <w:rFonts w:ascii="Consolas" w:hAnsi="Consolas" w:cs="Consolas"/>
+        </w:rPr>
+        <w:t>i</w:t>
+      </w:r>
+      <w:proofErr w:type="spellEnd"/>
+      <w:r>
+        <w:rPr>
+          <w:rFonts w:ascii="Consolas" w:hAnsi="Consolas" w:cs="Consolas"/>
+        </w:rPr>
+        <w:t xml:space="preserve"> &lt; </w:t>
+      </w:r>
+      <w:proofErr w:type="spellStart"/>
+      <w:r>
+        <w:rPr>
+          <w:rFonts w:ascii="Consolas" w:hAnsi="Consolas" w:cs="Consolas"/>
+        </w:rPr>
+        <w:t>name.Length</w:t>
+      </w:r>
+      <w:proofErr w:type="spellEnd"/>
+      <w:r>
+        <w:rPr>
+          <w:rFonts w:ascii="Consolas" w:hAnsi="Consolas" w:cs="Consolas"/>
+        </w:rPr>
+        <w:t xml:space="preserve">; </w:t>
+      </w:r>
+      <w:proofErr w:type="spellStart"/>
+      <w:r>
+        <w:rPr>
+          <w:rFonts w:ascii="Consolas" w:hAnsi="Consolas" w:cs="Consolas"/>
+        </w:rPr>
+        <w:t>i</w:t>
+      </w:r>
+      <w:proofErr w:type="spellEnd"/>
+      <w:r>
+        <w:rPr>
+          <w:rFonts w:ascii="Consolas" w:hAnsi="Consolas" w:cs="Consolas"/>
+        </w:rPr>
+        <w:t>++)</w:t>
+      </w:r>
+    </w:p>
+    <w:p>
+      <w:pPr>
+        <w:autoSpaceDE w:val="0"/>
+        <w:autoSpaceDN w:val="0"/>
+        <w:adjustRightInd w:val="0"/>
+        <w:spacing w:after="0" w:line="240" w:lineRule="auto"/>
+        <w:rPr>
+          <w:rFonts w:ascii="Consolas" w:hAnsi="Consolas" w:cs="Consolas"/>
+        </w:rPr>
+      </w:pPr>
+      <w:r>
+        <w:rPr>
+          <w:rFonts w:ascii="Consolas" w:hAnsi="Consolas" w:cs="Consolas"/>
+        </w:rPr>
         <w:lastRenderedPageBreak/>
-        <w:t xml:space="preserve">            </w:t>
-      </w:r>
-      <w:proofErr w:type="gramStart"/>
-      <w:r>
-        <w:rPr>
-          <w:rFonts w:ascii="Consolas" w:hAnsi="Consolas" w:cs="Consolas"/>
-          <w:color w:val="0000FF"/>
-        </w:rPr>
-        <w:t>for</w:t>
-      </w:r>
-      <w:proofErr w:type="gramEnd"/>
-      <w:r>
-        <w:rPr>
-          <w:rFonts w:ascii="Consolas" w:hAnsi="Consolas" w:cs="Consolas"/>
-        </w:rPr>
-        <w:t xml:space="preserve"> (</w:t>
-      </w:r>
-      <w:proofErr w:type="spellStart"/>
-      <w:r>
-        <w:rPr>
-          <w:rFonts w:ascii="Consolas" w:hAnsi="Consolas" w:cs="Consolas"/>
-          <w:color w:val="0000FF"/>
-        </w:rPr>
-        <w:t>int</w:t>
-      </w:r>
-      <w:proofErr w:type="spellEnd"/>
-      <w:r>
-        <w:rPr>
-          <w:rFonts w:ascii="Consolas" w:hAnsi="Consolas" w:cs="Consolas"/>
-        </w:rPr>
-        <w:t xml:space="preserve"> </w:t>
-      </w:r>
-      <w:proofErr w:type="spellStart"/>
-      <w:r>
-        <w:rPr>
-          <w:rFonts w:ascii="Consolas" w:hAnsi="Consolas" w:cs="Consolas"/>
-        </w:rPr>
-        <w:t>i</w:t>
-      </w:r>
-      <w:proofErr w:type="spellEnd"/>
-      <w:r>
-        <w:rPr>
-          <w:rFonts w:ascii="Consolas" w:hAnsi="Consolas" w:cs="Consolas"/>
-        </w:rPr>
-        <w:t xml:space="preserve"> = 0; </w:t>
-      </w:r>
-      <w:proofErr w:type="spellStart"/>
-      <w:r>
-        <w:rPr>
-          <w:rFonts w:ascii="Consolas" w:hAnsi="Consolas" w:cs="Consolas"/>
-        </w:rPr>
-        <w:t>i</w:t>
-      </w:r>
-      <w:proofErr w:type="spellEnd"/>
-      <w:r>
-        <w:rPr>
-          <w:rFonts w:ascii="Consolas" w:hAnsi="Consolas" w:cs="Consolas"/>
-        </w:rPr>
-        <w:t xml:space="preserve"> &lt; </w:t>
-      </w:r>
-      <w:proofErr w:type="spellStart"/>
-      <w:r>
-        <w:rPr>
-          <w:rFonts w:ascii="Consolas" w:hAnsi="Consolas" w:cs="Consolas"/>
-        </w:rPr>
-        <w:t>name.Length</w:t>
-      </w:r>
-      <w:proofErr w:type="spellEnd"/>
-      <w:r>
-        <w:rPr>
-          <w:rFonts w:ascii="Consolas" w:hAnsi="Consolas" w:cs="Consolas"/>
-        </w:rPr>
-        <w:t xml:space="preserve">; </w:t>
-      </w:r>
-      <w:proofErr w:type="spellStart"/>
-      <w:r>
-        <w:rPr>
-          <w:rFonts w:ascii="Consolas" w:hAnsi="Consolas" w:cs="Consolas"/>
-        </w:rPr>
-        <w:t>i</w:t>
-      </w:r>
-      <w:proofErr w:type="spellEnd"/>
-      <w:r>
-        <w:rPr>
-          <w:rFonts w:ascii="Consolas" w:hAnsi="Consolas" w:cs="Consolas"/>
-        </w:rPr>
-        <w:t>++)</w:t>
-      </w:r>
-    </w:p>
-    <w:p>
-      <w:pPr>
-        <w:autoSpaceDE w:val="0"/>
-        <w:autoSpaceDN w:val="0"/>
-        <w:adjustRightInd w:val="0"/>
-        <w:spacing w:after="0" w:line="240" w:lineRule="auto"/>
-        <w:rPr>
-          <w:rFonts w:ascii="Consolas" w:hAnsi="Consolas" w:cs="Consolas"/>
-        </w:rPr>
-      </w:pPr>
-      <w:r>
-        <w:rPr>
-          <w:rFonts w:ascii="Consolas" w:hAnsi="Consolas" w:cs="Consolas"/>
-        </w:rPr>
         <w:t xml:space="preserve">            {</w:t>
       </w:r>
     </w:p>
@@ -3784,7 +5314,7 @@
                     <pic:cNvPicPr/>
                   </pic:nvPicPr>
                   <pic:blipFill rotWithShape="1">
-                    <a:blip r:embed="rId8"/>
+                    <a:blip r:embed="rId9"/>
                     <a:srcRect l="4487" t="6010" r="71955" b="63541"/>
                     <a:stretch/>
                   </pic:blipFill>
@@ -5676,8 +7206,6 @@
           <w:szCs w:val="28"/>
         </w:rPr>
       </w:pPr>
-      <w:bookmarkStart w:id="0" w:name="_GoBack"/>
-      <w:bookmarkEnd w:id="0"/>
       <w:r>
         <w:rPr>
           <w:rFonts w:cstheme="minorHAnsi"/>
@@ -5732,7 +7260,7 @@
                     <pic:cNvPicPr/>
                   </pic:nvPicPr>
                   <pic:blipFill rotWithShape="1">
-                    <a:blip r:embed="rId9"/>
+                    <a:blip r:embed="rId10"/>
                     <a:srcRect l="16846" t="20633" r="49038" b="48319"/>
                     <a:stretch/>
                   </pic:blipFill>
@@ -5855,8 +7383,9 @@
       </w:pPr>
     </w:p>
     <w:sectPr>
-      <w:headerReference w:type="default" r:id="rId10"/>
-      <w:footerReference w:type="default" r:id="rId11"/>
+      <w:headerReference w:type="default" r:id="rId11"/>
+      <w:footerReference w:type="even" r:id="rId12"/>
+      <w:footerReference w:type="default" r:id="rId13"/>
       <w:pgSz w:w="12240" w:h="15840"/>
       <w:pgMar w:top="1440" w:right="1440" w:bottom="1440" w:left="1440" w:header="720" w:footer="720" w:gutter="0"/>
       <w:pgBorders w:offsetFrom="page">
@@ -5867,6 +7396,8 @@
       </w:pgBorders>
       <w:cols w:space="720"/>
       <w:noEndnote/>
+      <w:titlePg/>
+      <w:docGrid w:linePitch="299"/>
     </w:sectPr>
   </w:body>
 </w:document>
@@ -5898,6 +7429,46 @@
 </file>
 
 <file path=word/footer1.xml><?xml version="1.0" encoding="utf-8"?>
+<w:ftr xmlns:wpc="http://schemas.microsoft.com/office/word/2010/wordprocessingCanvas" xmlns:mc="http://schemas.openxmlformats.org/markup-compatibility/2006" xmlns:o="urn:schemas-microsoft-com:office:office" xmlns:r="http://schemas.openxmlformats.org/officeDocument/2006/relationships" xmlns:m="http://schemas.openxmlformats.org/officeDocument/2006/math" xmlns:v="urn:schemas-microsoft-com:vml" xmlns:wp14="http://schemas.microsoft.com/office/word/2010/wordprocessingDrawing" xmlns:wp="http://schemas.openxmlformats.org/drawingml/2006/wordprocessingDrawing" xmlns:w10="urn:schemas-microsoft-com:office:word" xmlns:w="http://schemas.openxmlformats.org/wordprocessingml/2006/main" xmlns:w14="http://schemas.microsoft.com/office/word/2010/wordml" xmlns:w15="http://schemas.microsoft.com/office/word/2012/wordml" xmlns:wpg="http://schemas.microsoft.com/office/word/2010/wordprocessingGroup" xmlns:wpi="http://schemas.microsoft.com/office/word/2010/wordprocessingInk" xmlns:wne="http://schemas.microsoft.com/office/word/2006/wordml" xmlns:wps="http://schemas.microsoft.com/office/word/2010/wordprocessingShape" mc:Ignorable="w14 w15 wp14">
+  <w:p>
+    <w:pPr>
+      <w:pStyle w:val="Footer"/>
+      <w:rPr>
+        <w:rFonts w:cstheme="minorHAnsi"/>
+      </w:rPr>
+    </w:pPr>
+    <w:r>
+      <w:rPr>
+        <w:rFonts w:cstheme="minorHAnsi"/>
+      </w:rPr>
+      <w:t>Name: Syed Ali Abbas</w:t>
+    </w:r>
+    <w:r>
+      <w:rPr>
+        <w:rFonts w:cstheme="minorHAnsi"/>
+      </w:rPr>
+      <w:tab/>
+      <w:t xml:space="preserve">                                                                                     Date 16-02-2020</w:t>
+    </w:r>
+  </w:p>
+  <w:p>
+    <w:pPr>
+      <w:pStyle w:val="Footer"/>
+      <w:rPr>
+        <w:rFonts w:cstheme="minorHAnsi"/>
+      </w:rPr>
+    </w:pPr>
+    <w:r>
+      <w:rPr>
+        <w:rFonts w:cstheme="minorHAnsi"/>
+      </w:rPr>
+      <w:t>Class: BSE-4B</w:t>
+    </w:r>
+  </w:p>
+</w:ftr>
+</file>
+
+<file path=word/footer2.xml><?xml version="1.0" encoding="utf-8"?>
 <w:ftr xmlns:wpc="http://schemas.microsoft.com/office/word/2010/wordprocessingCanvas" xmlns:mc="http://schemas.openxmlformats.org/markup-compatibility/2006" xmlns:o="urn:schemas-microsoft-com:office:office" xmlns:r="http://schemas.openxmlformats.org/officeDocument/2006/relationships" xmlns:m="http://schemas.openxmlformats.org/officeDocument/2006/math" xmlns:v="urn:schemas-microsoft-com:vml" xmlns:wp14="http://schemas.microsoft.com/office/word/2010/wordprocessingDrawing" xmlns:wp="http://schemas.openxmlformats.org/drawingml/2006/wordprocessingDrawing" xmlns:w10="urn:schemas-microsoft-com:office:word" xmlns:w="http://schemas.openxmlformats.org/wordprocessingml/2006/main" xmlns:w14="http://schemas.microsoft.com/office/word/2010/wordml" xmlns:w15="http://schemas.microsoft.com/office/word/2012/wordml" xmlns:wpg="http://schemas.microsoft.com/office/word/2010/wordprocessingGroup" xmlns:wpi="http://schemas.microsoft.com/office/word/2010/wordprocessingInk" xmlns:wne="http://schemas.microsoft.com/office/word/2006/wordml" xmlns:wps="http://schemas.microsoft.com/office/word/2010/wordprocessingShape" mc:Ignorable="w14 w15 wp14">
   <w:p>
     <w:pPr>
@@ -6030,6 +7601,20 @@
         <w:rFonts w:cstheme="minorHAnsi"/>
       </w:rPr>
       <w:t>Rehan</w:t>
+    </w:r>
+    <w:proofErr w:type="spellEnd"/>
+    <w:r>
+      <w:rPr>
+        <w:rFonts w:cstheme="minorHAnsi"/>
+      </w:rPr>
+      <w:t xml:space="preserve"> </w:t>
+    </w:r>
+    <w:proofErr w:type="spellStart"/>
+    <w:r>
+      <w:rPr>
+        <w:rFonts w:cstheme="minorHAnsi"/>
+      </w:rPr>
+      <w:t>Baig</w:t>
     </w:r>
     <w:proofErr w:type="spellEnd"/>
   </w:p>
@@ -6824,7 +8409,7 @@
     <w:lsdException w:name="Colorful Grid" w:uiPriority="73"/>
     <w:lsdException w:name="Light Shading Accent 1" w:uiPriority="60"/>
     <w:lsdException w:name="Light List Accent 1" w:uiPriority="61"/>
-    <w:lsdException w:name="Light Grid Accent 1" w:uiPriority="62"/>
+    <w:lsdException w:name="Light Grid Accent 1" w:uiPriority="62" w:qFormat="1"/>
     <w:lsdException w:name="Medium Shading 1 Accent 1" w:uiPriority="63"/>
     <w:lsdException w:name="Medium Shading 2 Accent 1" w:uiPriority="64"/>
     <w:lsdException w:name="Medium List 1 Accent 1" w:uiPriority="65"/>
@@ -7116,6 +8701,157 @@
       <w:szCs w:val="24"/>
     </w:rPr>
   </w:style>
+  <w:style w:type="table" w:styleId="LightGrid-Accent1">
+    <w:name w:val="Light Grid Accent 1"/>
+    <w:basedOn w:val="TableNormal"/>
+    <w:uiPriority w:val="62"/>
+    <w:qFormat/>
+    <w:rsid w:val="006842AA"/>
+    <w:pPr>
+      <w:spacing w:after="0" w:line="240" w:lineRule="auto"/>
+    </w:pPr>
+    <w:rPr>
+      <w:sz w:val="20"/>
+      <w:szCs w:val="20"/>
+    </w:rPr>
+    <w:tblPr>
+      <w:tblBorders>
+        <w:top w:val="single" w:sz="8" w:space="0" w:color="5B9BD5" w:themeColor="accent1"/>
+        <w:left w:val="single" w:sz="8" w:space="0" w:color="5B9BD5" w:themeColor="accent1"/>
+        <w:bottom w:val="single" w:sz="8" w:space="0" w:color="5B9BD5" w:themeColor="accent1"/>
+        <w:right w:val="single" w:sz="8" w:space="0" w:color="5B9BD5" w:themeColor="accent1"/>
+        <w:insideH w:val="single" w:sz="8" w:space="0" w:color="5B9BD5" w:themeColor="accent1"/>
+        <w:insideV w:val="single" w:sz="8" w:space="0" w:color="5B9BD5" w:themeColor="accent1"/>
+      </w:tblBorders>
+    </w:tblPr>
+    <w:tblStylePr w:type="firstRow">
+      <w:pPr>
+        <w:spacing w:before="0" w:after="0" w:line="240" w:lineRule="auto"/>
+      </w:pPr>
+      <w:rPr>
+        <w:rFonts w:asciiTheme="majorHAnsi" w:eastAsiaTheme="majorEastAsia" w:hAnsiTheme="majorHAnsi" w:cstheme="majorBidi"/>
+        <w:b/>
+        <w:bCs/>
+      </w:rPr>
+      <w:tblPr/>
+      <w:tcPr>
+        <w:tcBorders>
+          <w:top w:val="single" w:sz="8" w:space="0" w:color="5B9BD5" w:themeColor="accent1"/>
+          <w:left w:val="single" w:sz="8" w:space="0" w:color="5B9BD5" w:themeColor="accent1"/>
+          <w:bottom w:val="single" w:sz="18" w:space="0" w:color="5B9BD5" w:themeColor="accent1"/>
+          <w:right w:val="single" w:sz="8" w:space="0" w:color="5B9BD5" w:themeColor="accent1"/>
+          <w:insideH w:val="nil"/>
+          <w:insideV w:val="single" w:sz="8" w:space="0" w:color="auto"/>
+        </w:tcBorders>
+      </w:tcPr>
+    </w:tblStylePr>
+    <w:tblStylePr w:type="lastRow">
+      <w:pPr>
+        <w:spacing w:before="0" w:after="0" w:line="240" w:lineRule="auto"/>
+      </w:pPr>
+      <w:rPr>
+        <w:rFonts w:asciiTheme="majorHAnsi" w:eastAsiaTheme="majorEastAsia" w:hAnsiTheme="majorHAnsi" w:cstheme="majorBidi"/>
+        <w:b/>
+        <w:bCs/>
+      </w:rPr>
+      <w:tblPr/>
+      <w:tcPr>
+        <w:tcBorders>
+          <w:top w:val="double" w:sz="6" w:space="0" w:color="5B9BD5" w:themeColor="accent1"/>
+          <w:left w:val="single" w:sz="8" w:space="0" w:color="5B9BD5" w:themeColor="accent1"/>
+          <w:bottom w:val="single" w:sz="8" w:space="0" w:color="5B9BD5" w:themeColor="accent1"/>
+          <w:right w:val="single" w:sz="8" w:space="0" w:color="5B9BD5" w:themeColor="accent1"/>
+          <w:insideH w:val="nil"/>
+          <w:insideV w:val="single" w:sz="8" w:space="0" w:color="auto"/>
+        </w:tcBorders>
+      </w:tcPr>
+    </w:tblStylePr>
+    <w:tblStylePr w:type="firstCol">
+      <w:rPr>
+        <w:rFonts w:asciiTheme="majorHAnsi" w:eastAsiaTheme="majorEastAsia" w:hAnsiTheme="majorHAnsi" w:cstheme="majorBidi"/>
+        <w:b/>
+        <w:bCs/>
+      </w:rPr>
+    </w:tblStylePr>
+    <w:tblStylePr w:type="lastCol">
+      <w:rPr>
+        <w:rFonts w:asciiTheme="majorHAnsi" w:eastAsiaTheme="majorEastAsia" w:hAnsiTheme="majorHAnsi" w:cstheme="majorBidi"/>
+        <w:b/>
+        <w:bCs/>
+      </w:rPr>
+      <w:tblPr/>
+      <w:tcPr>
+        <w:tcBorders>
+          <w:top w:val="single" w:sz="8" w:space="0" w:color="5B9BD5" w:themeColor="accent1"/>
+          <w:left w:val="single" w:sz="8" w:space="0" w:color="5B9BD5" w:themeColor="accent1"/>
+          <w:bottom w:val="single" w:sz="8" w:space="0" w:color="5B9BD5" w:themeColor="accent1"/>
+          <w:right w:val="single" w:sz="8" w:space="0" w:color="5B9BD5" w:themeColor="accent1"/>
+        </w:tcBorders>
+      </w:tcPr>
+    </w:tblStylePr>
+    <w:tblStylePr w:type="band1Vert">
+      <w:tblPr/>
+      <w:tcPr>
+        <w:tcBorders>
+          <w:top w:val="single" w:sz="8" w:space="0" w:color="5B9BD5" w:themeColor="accent1"/>
+          <w:left w:val="single" w:sz="8" w:space="0" w:color="5B9BD5" w:themeColor="accent1"/>
+          <w:bottom w:val="single" w:sz="8" w:space="0" w:color="5B9BD5" w:themeColor="accent1"/>
+          <w:right w:val="single" w:sz="8" w:space="0" w:color="5B9BD5" w:themeColor="accent1"/>
+        </w:tcBorders>
+        <w:shd w:val="clear" w:color="auto" w:fill="D6E6F4" w:themeFill="accent1" w:themeFillTint="3F"/>
+      </w:tcPr>
+    </w:tblStylePr>
+    <w:tblStylePr w:type="band1Horz">
+      <w:tblPr/>
+      <w:tcPr>
+        <w:tcBorders>
+          <w:top w:val="single" w:sz="8" w:space="0" w:color="5B9BD5" w:themeColor="accent1"/>
+          <w:left w:val="single" w:sz="8" w:space="0" w:color="5B9BD5" w:themeColor="accent1"/>
+          <w:bottom w:val="single" w:sz="8" w:space="0" w:color="5B9BD5" w:themeColor="accent1"/>
+          <w:right w:val="single" w:sz="8" w:space="0" w:color="5B9BD5" w:themeColor="accent1"/>
+          <w:insideV w:val="single" w:sz="8" w:space="0" w:color="auto"/>
+        </w:tcBorders>
+        <w:shd w:val="clear" w:color="auto" w:fill="D6E6F4" w:themeFill="accent1" w:themeFillTint="3F"/>
+      </w:tcPr>
+    </w:tblStylePr>
+    <w:tblStylePr w:type="band2Horz">
+      <w:tblPr/>
+      <w:tcPr>
+        <w:tcBorders>
+          <w:top w:val="single" w:sz="8" w:space="0" w:color="5B9BD5" w:themeColor="accent1"/>
+          <w:left w:val="single" w:sz="8" w:space="0" w:color="5B9BD5" w:themeColor="accent1"/>
+          <w:bottom w:val="single" w:sz="8" w:space="0" w:color="5B9BD5" w:themeColor="accent1"/>
+          <w:right w:val="single" w:sz="8" w:space="0" w:color="5B9BD5" w:themeColor="accent1"/>
+          <w:insideV w:val="single" w:sz="8" w:space="0" w:color="auto"/>
+        </w:tcBorders>
+      </w:tcPr>
+    </w:tblStylePr>
+  </w:style>
+  <w:style w:type="paragraph" w:styleId="NoSpacing">
+    <w:name w:val="No Spacing"/>
+    <w:uiPriority w:val="1"/>
+    <w:qFormat/>
+    <w:rsid w:val="006842AA"/>
+    <w:pPr>
+      <w:spacing w:after="0" w:line="240" w:lineRule="auto"/>
+    </w:pPr>
+  </w:style>
+  <w:style w:type="paragraph" w:customStyle="1" w:styleId="DecimalAligned">
+    <w:name w:val="Decimal Aligned"/>
+    <w:basedOn w:val="Normal"/>
+    <w:uiPriority w:val="40"/>
+    <w:qFormat/>
+    <w:rsid w:val="006842AA"/>
+    <w:pPr>
+      <w:tabs>
+        <w:tab w:val="decimal" w:pos="360"/>
+      </w:tabs>
+      <w:spacing w:after="200" w:line="276" w:lineRule="auto"/>
+    </w:pPr>
+    <w:rPr>
+      <w:rFonts w:eastAsiaTheme="minorEastAsia"/>
+    </w:rPr>
+  </w:style>
 </w:styles>
 </file>
 

</xml_diff>